<commit_message>
souster and andreev images updated
</commit_message>
<xml_diff>
--- a/1_Templated Entries/LAURA ONLY ACCESS COMPLETED/LITERATURE/Uploaded 10 June 2015/+Copyedited/Andreev- Templated KJ/Andreev- Templated KJ.docx
+++ b/1_Templated Entries/LAURA ONLY ACCESS COMPLETED/LITERATURE/Uploaded 10 June 2015/+Copyedited/Andreev- Templated KJ/Andreev- Templated KJ.docx
@@ -353,21 +353,7 @@
                   <w:rPr>
                     <w:lang w:eastAsia="ja-JP"/>
                   </w:rPr>
-                  <w:t xml:space="preserve">Andreev, Leonid </w:t>
-                </w:r>
-                <w:proofErr w:type="spellStart"/>
-                <w:r>
-                  <w:rPr>
-                    <w:lang w:eastAsia="ja-JP"/>
-                  </w:rPr>
-                  <w:t>Nikolaevich</w:t>
-                </w:r>
-                <w:proofErr w:type="spellEnd"/>
-                <w:r>
-                  <w:rPr>
-                    <w:lang w:eastAsia="ja-JP"/>
-                  </w:rPr>
-                  <w:t xml:space="preserve"> </w:t>
+                  <w:t xml:space="preserve">Andreev, Leonid Nikolaevich </w:t>
                 </w:r>
                 <w:r>
                   <w:rPr>
@@ -452,16 +438,8 @@
                   <w:rPr>
                     <w:lang w:eastAsia="ja-JP"/>
                   </w:rPr>
-                  <w:t xml:space="preserve">Leonid </w:t>
-                </w:r>
-                <w:proofErr w:type="spellStart"/>
-                <w:r>
-                  <w:rPr>
-                    <w:lang w:eastAsia="ja-JP"/>
-                  </w:rPr>
-                  <w:t>Nikolaevich</w:t>
-                </w:r>
-                <w:proofErr w:type="spellEnd"/>
+                  <w:t>Leonid Nikolaevich</w:t>
+                </w:r>
                 <w:r>
                   <w:t xml:space="preserve"> </w:t>
                 </w:r>
@@ -570,16 +548,8 @@
                   <w:rPr>
                     <w:lang w:eastAsia="ja-JP"/>
                   </w:rPr>
-                  <w:t xml:space="preserve">Leonid </w:t>
-                </w:r>
-                <w:proofErr w:type="spellStart"/>
-                <w:r>
-                  <w:rPr>
-                    <w:lang w:eastAsia="ja-JP"/>
-                  </w:rPr>
-                  <w:t>Nikolaevich</w:t>
-                </w:r>
-                <w:proofErr w:type="spellEnd"/>
+                  <w:t>Leonid Nikolaevich</w:t>
+                </w:r>
                 <w:r>
                   <w:t xml:space="preserve"> </w:t>
                 </w:r>
@@ -611,37 +581,44 @@
               <w:p/>
               <w:p>
                 <w:r>
-                  <w:t>Andreev was b</w:t>
-                </w:r>
-                <w:r>
-                  <w:t xml:space="preserve">orn in Orel, a provincial capital south of Moscow, </w:t>
-                </w:r>
-                <w:r>
-                  <w:t>and</w:t>
-                </w:r>
-                <w:r>
-                  <w:t xml:space="preserve"> died in Finland. </w:t>
-                </w:r>
-                <w:r>
-                  <w:t>He</w:t>
-                </w:r>
-                <w:r>
-                  <w:t xml:space="preserve"> studied law in St. Petersburg and Moscow. After a brief and unsuccessful legal career, he worked as a journalist, prose</w:t>
-                </w:r>
-                <w:r>
-                  <w:t xml:space="preserve"> writer</w:t>
-                </w:r>
-                <w:r>
-                  <w:t xml:space="preserve"> and dramatist, quickly making a name for himself as a successful short story writer </w:t>
-                </w:r>
-                <w:r>
-                  <w:t>once</w:t>
-                </w:r>
-                <w:r>
-                  <w:t xml:space="preserve"> his stories began to appear in newspapers. His first published volume of stories (1901) was an immediate success, with its first two printings selling out in two weeks. He turned to playwriting five years later, although he continued to write short stories until late in life. Andreev’s creative work sparked much debate from both realist and symbolist writers. He developed a close friendship with realist writer Maxim Gorky, although the two grew to disagree </w:t>
-                </w:r>
+                  <w:t>File:Andreev.jpg</w:t>
+                </w:r>
+              </w:p>
+              <w:p>
                 <w:bookmarkStart w:id="0" w:name="_GoBack"/>
                 <w:bookmarkEnd w:id="0"/>
+              </w:p>
+              <w:p>
+                <w:r>
+                  <w:t>Andreev was b</w:t>
+                </w:r>
+                <w:r>
+                  <w:t xml:space="preserve">orn in Orel, a provincial capital south of Moscow, </w:t>
+                </w:r>
+                <w:r>
+                  <w:t>and</w:t>
+                </w:r>
+                <w:r>
+                  <w:t xml:space="preserve"> died in Finland. </w:t>
+                </w:r>
+                <w:r>
+                  <w:t>He</w:t>
+                </w:r>
+                <w:r>
+                  <w:t xml:space="preserve"> studied law in St. Petersburg and Moscow. After a brief and unsuccessful legal career, he worked as a journalist, prose</w:t>
+                </w:r>
+                <w:r>
+                  <w:t xml:space="preserve"> writer</w:t>
+                </w:r>
+                <w:r>
+                  <w:t xml:space="preserve"> and dramatist, quickly making a name for himself as a successful short story writer </w:t>
+                </w:r>
+                <w:r>
+                  <w:t>once</w:t>
+                </w:r>
+                <w:r>
+                  <w:t xml:space="preserve"> his stories began to appear in newspapers. His first published volume of stories (1901) was an immediate success, with its first two printings selling out in two weeks. He turned to playwriting five years later, although he continued to write short stories until late in life. Andreev’s creative work sparked much debate from both realist and symbolist writers. He developed a close friendship with realist writer Maxim Gorky, although the two grew to disagree </w:t>
+                </w:r>
                 <w:r>
                   <w:t>on</w:t>
                 </w:r>
@@ -668,7 +645,6 @@
                   <w:outlineLvl w:val="0"/>
                 </w:pPr>
                 <w:r>
-                  <w:lastRenderedPageBreak/>
                   <w:t>Major Works:</w:t>
                 </w:r>
               </w:p>
@@ -685,11 +661,9 @@
                 <w:r>
                   <w:t>‘</w:t>
                 </w:r>
-                <w:proofErr w:type="spellStart"/>
                 <w:r>
                   <w:t>Bezdna</w:t>
                 </w:r>
-                <w:proofErr w:type="spellEnd"/>
                 <w:r>
                   <w:t>’ [‘</w:t>
                 </w:r>
@@ -720,15 +694,7 @@
                   <w:t xml:space="preserve">-- </w:t>
                 </w:r>
                 <w:r>
-                  <w:t xml:space="preserve">Considered to be a response to Lev </w:t>
-                </w:r>
-                <w:proofErr w:type="spellStart"/>
-                <w:r>
-                  <w:t>Tolstoi’s</w:t>
-                </w:r>
-                <w:proofErr w:type="spellEnd"/>
-                <w:r>
-                  <w:t xml:space="preserve"> </w:t>
+                  <w:t xml:space="preserve">Considered to be a response to Lev Tolstoi’s </w:t>
                 </w:r>
                 <w:r>
                   <w:rPr>
@@ -761,13 +727,8 @@
                   <w:t xml:space="preserve"> </w:t>
                 </w:r>
                 <w:r>
-                  <w:t xml:space="preserve">V </w:t>
-                </w:r>
-                <w:proofErr w:type="spellStart"/>
-                <w:r>
-                  <w:t>tumane</w:t>
-                </w:r>
-                <w:proofErr w:type="spellEnd"/>
+                  <w:t>V tumane</w:t>
+                </w:r>
                 <w:r>
                   <w:t>’</w:t>
                 </w:r>
@@ -821,19 +782,9 @@
                 <w:r>
                   <w:t>‘</w:t>
                 </w:r>
-                <w:proofErr w:type="spellStart"/>
-                <w:r>
-                  <w:t>Krasnyi</w:t>
-                </w:r>
-                <w:proofErr w:type="spellEnd"/>
-                <w:r>
-                  <w:t xml:space="preserve"> </w:t>
-                </w:r>
-                <w:proofErr w:type="spellStart"/>
-                <w:r>
-                  <w:t>smekh</w:t>
-                </w:r>
-                <w:proofErr w:type="spellEnd"/>
+                <w:r>
+                  <w:t>Krasnyi smekh</w:t>
+                </w:r>
                 <w:r>
                   <w:t>’</w:t>
                 </w:r>
@@ -878,19 +829,9 @@
                 <w:r>
                   <w:t>‘</w:t>
                 </w:r>
-                <w:proofErr w:type="spellStart"/>
-                <w:r>
-                  <w:t>Rasskaz</w:t>
-                </w:r>
-                <w:proofErr w:type="spellEnd"/>
-                <w:r>
-                  <w:t xml:space="preserve"> o semi </w:t>
-                </w:r>
-                <w:proofErr w:type="spellStart"/>
-                <w:r>
-                  <w:t>poveshennykh</w:t>
-                </w:r>
-                <w:proofErr w:type="spellEnd"/>
+                <w:r>
+                  <w:t>Rasskaz o semi poveshennykh</w:t>
+                </w:r>
                 <w:r>
                   <w:t>’</w:t>
                 </w:r>
@@ -945,33 +886,11 @@
                 </w:r>
               </w:p>
               <w:p>
-                <w:proofErr w:type="spellStart"/>
                 <w:r>
                   <w:rPr>
                     <w:i/>
                   </w:rPr>
-                  <w:t>Zhizn</w:t>
-                </w:r>
-                <w:proofErr w:type="spellEnd"/>
-                <w:r>
-                  <w:rPr>
-                    <w:i/>
-                  </w:rPr>
-                  <w:t xml:space="preserve">’ </w:t>
-                </w:r>
-                <w:proofErr w:type="spellStart"/>
-                <w:r>
-                  <w:rPr>
-                    <w:i/>
-                  </w:rPr>
-                  <w:t>cheloveka</w:t>
-                </w:r>
-                <w:proofErr w:type="spellEnd"/>
-                <w:r>
-                  <w:rPr>
-                    <w:i/>
-                  </w:rPr>
-                  <w:t xml:space="preserve"> </w:t>
+                  <w:t xml:space="preserve">Zhizn’ cheloveka </w:t>
                 </w:r>
                 <w:r>
                   <w:t>[</w:t>
@@ -1015,23 +934,7 @@
                   <w:t>’</w:t>
                 </w:r>
                 <w:r>
-                  <w:t xml:space="preserve"> each representing a different stage in a man’s life, from birth to death. Notably, both </w:t>
-                </w:r>
-                <w:proofErr w:type="spellStart"/>
-                <w:r>
-                  <w:t>Vsevolod</w:t>
-                </w:r>
-                <w:proofErr w:type="spellEnd"/>
-                <w:r>
-                  <w:t xml:space="preserve"> </w:t>
-                </w:r>
-                <w:proofErr w:type="spellStart"/>
-                <w:r>
-                  <w:t>Meyerhold</w:t>
-                </w:r>
-                <w:proofErr w:type="spellEnd"/>
-                <w:r>
-                  <w:t xml:space="preserve"> (St. Petersburg) and Konstantin Stanislavsky (Moscow) produced this play in 1907.</w:t>
+                  <w:t xml:space="preserve"> each representing a different stage in a man’s life, from birth to death. Notably, both Vsevolod Meyerhold (St. Petersburg) and Konstantin Stanislavsky (Moscow) produced this play in 1907.</w:t>
                 </w:r>
               </w:p>
               <w:p>
@@ -1044,49 +947,7 @@
                   <w:rPr>
                     <w:i/>
                   </w:rPr>
-                  <w:t xml:space="preserve">Tot, </w:t>
-                </w:r>
-                <w:proofErr w:type="spellStart"/>
-                <w:r>
-                  <w:rPr>
-                    <w:i/>
-                  </w:rPr>
-                  <w:t>kto</w:t>
-                </w:r>
-                <w:proofErr w:type="spellEnd"/>
-                <w:r>
-                  <w:rPr>
-                    <w:i/>
-                  </w:rPr>
-                  <w:t xml:space="preserve"> </w:t>
-                </w:r>
-                <w:proofErr w:type="spellStart"/>
-                <w:r>
-                  <w:rPr>
-                    <w:i/>
-                  </w:rPr>
-                  <w:t>poluchaet</w:t>
-                </w:r>
-                <w:proofErr w:type="spellEnd"/>
-                <w:r>
-                  <w:rPr>
-                    <w:i/>
-                  </w:rPr>
-                  <w:t xml:space="preserve"> </w:t>
-                </w:r>
-                <w:proofErr w:type="spellStart"/>
-                <w:r>
-                  <w:rPr>
-                    <w:i/>
-                  </w:rPr>
-                  <w:t>poshchechiny</w:t>
-                </w:r>
-                <w:proofErr w:type="spellEnd"/>
-                <w:r>
-                  <w:rPr>
-                    <w:i/>
-                  </w:rPr>
-                  <w:t xml:space="preserve"> </w:t>
+                  <w:t xml:space="preserve">Tot, kto poluchaet poshchechiny </w:t>
                 </w:r>
                 <w:r>
                   <w:t>[</w:t>
@@ -1443,21 +1304,12 @@
       </w:rPr>
       <w:t xml:space="preserve"> – </w:t>
     </w:r>
-    <w:proofErr w:type="spellStart"/>
     <w:r>
       <w:rPr>
         <w:i/>
         <w:color w:val="7F7F7F" w:themeColor="text1" w:themeTint="80"/>
       </w:rPr>
-      <w:t>Encyclopedia</w:t>
-    </w:r>
-    <w:proofErr w:type="spellEnd"/>
-    <w:r>
-      <w:rPr>
-        <w:i/>
-        <w:color w:val="7F7F7F" w:themeColor="text1" w:themeTint="80"/>
-      </w:rPr>
-      <w:t xml:space="preserve"> of Modernism</w:t>
+      <w:t>Encyclopedia of Modernism</w:t>
     </w:r>
   </w:p>
   <w:p>
@@ -3435,6 +3287,7 @@
 <file path=word/glossary/fontTable.xml><?xml version="1.0" encoding="utf-8"?>
 <w:fonts xmlns:mc="http://schemas.openxmlformats.org/markup-compatibility/2006" xmlns:r="http://schemas.openxmlformats.org/officeDocument/2006/relationships" xmlns:w="http://schemas.openxmlformats.org/wordprocessingml/2006/main" xmlns:w14="http://schemas.microsoft.com/office/word/2010/wordml" mc:Ignorable="w14">
   <w:font w:name="Symbol">
+    <w:altName w:val="Symbol"/>
     <w:panose1 w:val="00000000000000000000"/>
     <w:charset w:val="02"/>
     <w:family w:val="auto"/>
@@ -3463,6 +3316,7 @@
     <w:sig w:usb0="00000000" w:usb1="10000000" w:usb2="00000000" w:usb3="00000000" w:csb0="80000000" w:csb1="00000000"/>
   </w:font>
   <w:font w:name="Calibri">
+    <w:altName w:val="Calibri"/>
     <w:panose1 w:val="020F0502020204030204"/>
     <w:charset w:val="00"/>
     <w:family w:val="auto"/>
@@ -3480,9 +3334,10 @@
     <w:charset w:val="4E"/>
     <w:family w:val="auto"/>
     <w:pitch w:val="variable"/>
-    <w:sig w:usb0="00000001" w:usb1="08070000" w:usb2="00000010" w:usb3="00000000" w:csb0="00020000" w:csb1="00000000"/>
+    <w:sig w:usb0="E00002FF" w:usb1="6AC7FDFB" w:usb2="00000012" w:usb3="00000000" w:csb0="0002009F" w:csb1="00000000"/>
   </w:font>
   <w:font w:name="Lucida Grande">
+    <w:altName w:val="Arial"/>
     <w:panose1 w:val="020B0600040502020204"/>
     <w:charset w:val="00"/>
     <w:family w:val="auto"/>
@@ -3500,7 +3355,7 @@
     <w:charset w:val="4E"/>
     <w:family w:val="auto"/>
     <w:pitch w:val="variable"/>
-    <w:sig w:usb0="00000001" w:usb1="08070000" w:usb2="00000010" w:usb3="00000000" w:csb0="00020000" w:csb1="00000000"/>
+    <w:sig w:usb0="E00002FF" w:usb1="6AC7FDFB" w:usb2="00000012" w:usb3="00000000" w:csb0="0002009F" w:csb1="00000000"/>
   </w:font>
   <w:font w:name="Cambria">
     <w:panose1 w:val="02040503050406030204"/>
@@ -4268,7 +4123,7 @@
   <a:extraClrSchemeLst/>
   <a:extLst>
     <a:ext uri="{05A4C25C-085E-4340-85A3-A5531E510DB2}">
-      <thm15:themeFamily xmlns:thm15="http://schemas.microsoft.com/office/thememl/2012/main" xmlns="" name="Office Theme" id="{62F939B6-93AF-4DB8-9C6B-D6C7DFDC589F}" vid="{4A3C46E8-61CC-4603-A589-7422A47A8E4A}"/>
+      <thm15:themeFamily xmlns="" xmlns:thm15="http://schemas.microsoft.com/office/thememl/2012/main" name="Office Theme" id="{62F939B6-93AF-4DB8-9C6B-D6C7DFDC589F}" vid="{4A3C46E8-61CC-4603-A589-7422A47A8E4A}"/>
     </a:ext>
   </a:extLst>
 </a:theme>
@@ -4416,7 +4271,7 @@
 </file>
 
 <file path=customXml/itemProps1.xml><?xml version="1.0" encoding="utf-8"?>
-<ds:datastoreItem xmlns:ds="http://schemas.openxmlformats.org/officeDocument/2006/customXml" ds:itemID="{701F427F-CCC5-B444-A116-3AAA27D5718E}">
+<ds:datastoreItem xmlns:ds="http://schemas.openxmlformats.org/officeDocument/2006/customXml" ds:itemID="{6F81E845-EC2A-2647-AE26-FDF04D9D5CA4}">
   <ds:schemaRefs>
     <ds:schemaRef ds:uri="http://schemas.openxmlformats.org/officeDocument/2006/bibliography"/>
   </ds:schemaRefs>

</xml_diff>